<commit_message>
Some changes to get possibility convert doc to xml.
This library isn't working yet.
</commit_message>
<xml_diff>
--- a/ConverterToXml.Test/Files/docx.docx
+++ b/ConverterToXml.Test/Files/docx.docx
@@ -1,223 +1,75 @@
 
 <file path=word/document.xml><?xml version="1.0" encoding="utf-8"?>
-<w:document xmlns:wpc="http://schemas.microsoft.com/office/word/2010/wordprocessingCanvas" xmlns:cx="http://schemas.microsoft.com/office/drawing/2014/chartex" xmlns:cx1="http://schemas.microsoft.com/office/drawing/2015/9/8/chartex" xmlns:cx2="http://schemas.microsoft.com/office/drawing/2015/10/21/chartex" xmlns:cx3="http://schemas.microsoft.com/office/drawing/2016/5/9/chartex" xmlns:cx4="http://schemas.microsoft.com/office/drawing/2016/5/10/chartex" xmlns:cx5="http://schemas.microsoft.com/office/drawing/2016/5/11/chartex" xmlns:cx6="http://schemas.microsoft.com/office/drawing/2016/5/12/chartex" xmlns:cx7="http://schemas.microsoft.com/office/drawing/2016/5/13/chartex" xmlns:cx8="http://schemas.microsoft.com/office/drawing/2016/5/14/chartex" xmlns:mc="http://schemas.openxmlformats.org/markup-compatibility/2006" xmlns:aink="http://schemas.microsoft.com/office/drawing/2016/ink" xmlns:am3d="http://schemas.microsoft.com/office/drawing/2017/model3d" xmlns:o="urn:schemas-microsoft-com:office:office" xmlns:r="http://schemas.openxmlformats.org/officeDocument/2006/relationships" xmlns:m="http://schemas.openxmlformats.org/officeDocument/2006/math" xmlns:v="urn:schemas-microsoft-com:vml" xmlns:wp14="http://schemas.microsoft.com/office/word/2010/wordprocessingDrawing" xmlns:wp="http://schemas.openxmlformats.org/drawingml/2006/wordprocessingDrawing" xmlns:w10="urn:schemas-microsoft-com:office:word" xmlns:w="http://schemas.openxmlformats.org/wordprocessingml/2006/main" xmlns:w14="http://schemas.microsoft.com/office/word/2010/wordml" xmlns:w15="http://schemas.microsoft.com/office/word/2012/wordml" xmlns:w16cid="http://schemas.microsoft.com/office/word/2016/wordml/cid" xmlns:w16se="http://schemas.microsoft.com/office/word/2015/wordml/symex" xmlns:wpg="http://schemas.microsoft.com/office/word/2010/wordprocessingGroup" xmlns:wpi="http://schemas.microsoft.com/office/word/2010/wordprocessingInk" xmlns:wne="http://schemas.microsoft.com/office/word/2006/wordml" xmlns:wps="http://schemas.microsoft.com/office/word/2010/wordprocessingShape" mc:Ignorable="w14 w15 w16se w16cid wp14">
+<w:document xmlns:wpc="http://schemas.microsoft.com/office/word/2010/wordprocessingCanvas" xmlns:cx="http://schemas.microsoft.com/office/drawing/2014/chartex" xmlns:cx1="http://schemas.microsoft.com/office/drawing/2015/9/8/chartex" xmlns:cx2="http://schemas.microsoft.com/office/drawing/2015/10/21/chartex" xmlns:cx3="http://schemas.microsoft.com/office/drawing/2016/5/9/chartex" xmlns:cx4="http://schemas.microsoft.com/office/drawing/2016/5/10/chartex" xmlns:cx5="http://schemas.microsoft.com/office/drawing/2016/5/11/chartex" xmlns:cx6="http://schemas.microsoft.com/office/drawing/2016/5/12/chartex" xmlns:cx7="http://schemas.microsoft.com/office/drawing/2016/5/13/chartex" xmlns:cx8="http://schemas.microsoft.com/office/drawing/2016/5/14/chartex" xmlns:mc="http://schemas.openxmlformats.org/markup-compatibility/2006" xmlns:aink="http://schemas.microsoft.com/office/drawing/2016/ink" xmlns:am3d="http://schemas.microsoft.com/office/drawing/2017/model3d" xmlns:o="urn:schemas-microsoft-com:office:office" xmlns:r="http://schemas.openxmlformats.org/officeDocument/2006/relationships" xmlns:m="http://schemas.openxmlformats.org/officeDocument/2006/math" xmlns:v="urn:schemas-microsoft-com:vml" xmlns:wp14="http://schemas.microsoft.com/office/word/2010/wordprocessingDrawing" xmlns:wp="http://schemas.openxmlformats.org/drawingml/2006/wordprocessingDrawing" xmlns:w10="urn:schemas-microsoft-com:office:word" xmlns:w="http://schemas.openxmlformats.org/wordprocessingml/2006/main" xmlns:w14="http://schemas.microsoft.com/office/word/2010/wordml" xmlns:w15="http://schemas.microsoft.com/office/word/2012/wordml" xmlns:w16cex="http://schemas.microsoft.com/office/word/2018/wordml/cex" xmlns:w16cid="http://schemas.microsoft.com/office/word/2016/wordml/cid" xmlns:w16="http://schemas.microsoft.com/office/word/2018/wordml" xmlns:w16se="http://schemas.microsoft.com/office/word/2015/wordml/symex" xmlns:wpg="http://schemas.microsoft.com/office/word/2010/wordprocessingGroup" xmlns:wpi="http://schemas.microsoft.com/office/word/2010/wordprocessingInk" xmlns:wne="http://schemas.microsoft.com/office/word/2006/wordml" xmlns:wps="http://schemas.microsoft.com/office/word/2010/wordprocessingShape" mc:Ignorable="w14 w15 w16se w16cid w16 w16cex wp14">
   <w:body>
     <w:p>
       <w:r>
-        <w:t>Привет, читатель.</w:t>
-      </w:r>
-      <w:r>
-        <w:br/>
-        <w:t>Здесь ты видишь какой-то текст, который я написал, а ты можешь его почитать. Отведай этих мягких французских булок, да выпей чаю.</w:t>
-      </w:r>
-    </w:p>
-    <w:p/>
-    <w:p>
-      <w:r>
-        <w:t>Ниже этих слов ты видишь простой список:</w:t>
-      </w:r>
-    </w:p>
-    <w:p>
-      <w:pPr>
-        <w:pStyle w:val="a3"/>
-        <w:numPr>
-          <w:ilvl w:val="0"/>
-          <w:numId w:val="1"/>
-        </w:numPr>
-      </w:pPr>
-      <w:r>
-        <w:t>Один</w:t>
-      </w:r>
-    </w:p>
-    <w:p>
-      <w:pPr>
-        <w:pStyle w:val="a3"/>
-        <w:numPr>
-          <w:ilvl w:val="0"/>
-          <w:numId w:val="1"/>
-        </w:numPr>
-      </w:pPr>
-      <w:r>
-        <w:t>Два</w:t>
-      </w:r>
-    </w:p>
-    <w:p>
-      <w:pPr>
-        <w:pStyle w:val="a3"/>
-        <w:numPr>
-          <w:ilvl w:val="0"/>
-          <w:numId w:val="1"/>
-        </w:numPr>
-      </w:pPr>
-      <w:r>
-        <w:t>Три</w:t>
-      </w:r>
-    </w:p>
-    <w:p>
-      <w:pPr>
-        <w:pStyle w:val="a3"/>
-        <w:numPr>
-          <w:ilvl w:val="0"/>
-          <w:numId w:val="1"/>
-        </w:numPr>
-      </w:pPr>
-      <w:r>
-        <w:t>Четыре</w:t>
-      </w:r>
-    </w:p>
-    <w:p>
-      <w:r>
-        <w:t>А вот и вложенный список:</w:t>
-      </w:r>
-    </w:p>
-    <w:p>
-      <w:pPr>
-        <w:pStyle w:val="a3"/>
-        <w:numPr>
-          <w:ilvl w:val="1"/>
-          <w:numId w:val="2"/>
-        </w:numPr>
-      </w:pPr>
-      <w:r>
-        <w:t>Один – один</w:t>
-      </w:r>
-    </w:p>
-    <w:p>
-      <w:pPr>
-        <w:pStyle w:val="a3"/>
-        <w:numPr>
-          <w:ilvl w:val="1"/>
-          <w:numId w:val="2"/>
-        </w:numPr>
-      </w:pPr>
-      <w:r>
-        <w:t>Один – два</w:t>
-      </w:r>
-    </w:p>
-    <w:p>
-      <w:pPr>
-        <w:pStyle w:val="a3"/>
-        <w:numPr>
-          <w:ilvl w:val="1"/>
-          <w:numId w:val="3"/>
-        </w:numPr>
-      </w:pPr>
-      <w:r>
-        <w:t>Два – один</w:t>
-      </w:r>
-    </w:p>
-    <w:p>
-      <w:pPr>
-        <w:pStyle w:val="a3"/>
-        <w:numPr>
-          <w:ilvl w:val="1"/>
-          <w:numId w:val="3"/>
-        </w:numPr>
-      </w:pPr>
-      <w:r>
-        <w:t>Два – два</w:t>
-      </w:r>
-    </w:p>
-    <w:p>
-      <w:pPr>
-        <w:pStyle w:val="a3"/>
-        <w:numPr>
-          <w:ilvl w:val="2"/>
-          <w:numId w:val="3"/>
-        </w:numPr>
-      </w:pPr>
-      <w:r>
-        <w:t>Два-два-один</w:t>
-      </w:r>
-    </w:p>
-    <w:p>
-      <w:pPr>
-        <w:pStyle w:val="a3"/>
-        <w:numPr>
-          <w:ilvl w:val="2"/>
-          <w:numId w:val="3"/>
-        </w:numPr>
-      </w:pPr>
-      <w:r>
-        <w:t>Два-два-два</w:t>
-      </w:r>
-    </w:p>
-    <w:p>
-      <w:r>
-        <w:t>Какая-то строка внутри списка, которая к списку не относится.</w:t>
-      </w:r>
-    </w:p>
-    <w:p>
-      <w:pPr>
-        <w:pStyle w:val="a3"/>
-        <w:numPr>
-          <w:ilvl w:val="2"/>
-          <w:numId w:val="3"/>
-        </w:numPr>
-      </w:pPr>
-      <w:r>
-        <w:t>Два-два-три</w:t>
-      </w:r>
-    </w:p>
-    <w:p>
-      <w:pPr>
-        <w:pStyle w:val="a3"/>
-        <w:numPr>
-          <w:ilvl w:val="2"/>
-          <w:numId w:val="3"/>
-        </w:numPr>
-      </w:pPr>
-      <w:r>
-        <w:t>Два-Два-четыре</w:t>
-      </w:r>
-      <w:bookmarkStart w:id="0" w:name="_GoBack"/>
-      <w:bookmarkEnd w:id="0"/>
-    </w:p>
-    <w:p/>
-    <w:p>
-      <w:r>
-        <w:t>Ну да не списком единым. Есть же еще и таблицы:</w:t>
+        <w:t>Это таблица</w:t>
       </w:r>
     </w:p>
     <w:tbl>
       <w:tblPr>
-        <w:tblStyle w:val="a4"/>
+        <w:tblStyle w:val="a6"/>
         <w:tblW w:w="0" w:type="auto"/>
         <w:tblLook w:val="04A0" w:firstRow="1" w:lastRow="0" w:firstColumn="1" w:lastColumn="0" w:noHBand="0" w:noVBand="1"/>
       </w:tblPr>
       <w:tblGrid>
-        <w:gridCol w:w="3115"/>
-        <w:gridCol w:w="3115"/>
-        <w:gridCol w:w="3115"/>
+        <w:gridCol w:w="3116"/>
+        <w:gridCol w:w="3117"/>
+        <w:gridCol w:w="3117"/>
       </w:tblGrid>
       <w:tr>
         <w:tc>
           <w:tcPr>
-            <w:tcW w:w="3115" w:type="dxa"/>
+            <w:tcW w:w="3116" w:type="dxa"/>
           </w:tcPr>
           <w:p>
+            <w:pPr>
+              <w:rPr>
+                <w:lang w:val="ru-RU"/>
+              </w:rPr>
+            </w:pPr>
             <w:r>
-              <w:t>Заголовок 1 колонки</w:t>
+              <w:rPr>
+                <w:lang w:val="ru-RU"/>
+              </w:rPr>
+              <w:t>Колонка 1</w:t>
             </w:r>
           </w:p>
         </w:tc>
         <w:tc>
           <w:tcPr>
-            <w:tcW w:w="3115" w:type="dxa"/>
+            <w:tcW w:w="3117" w:type="dxa"/>
           </w:tcPr>
           <w:p>
+            <w:pPr>
+              <w:rPr>
+                <w:lang w:val="ru-RU"/>
+              </w:rPr>
+            </w:pPr>
             <w:r>
-              <w:t>Заголовок 2 колонки</w:t>
+              <w:rPr>
+                <w:lang w:val="ru-RU"/>
+              </w:rPr>
+              <w:t>Колонка 2</w:t>
             </w:r>
           </w:p>
         </w:tc>
         <w:tc>
           <w:tcPr>
-            <w:tcW w:w="3115" w:type="dxa"/>
+            <w:tcW w:w="3117" w:type="dxa"/>
           </w:tcPr>
           <w:p>
+            <w:pPr>
+              <w:rPr>
+                <w:lang w:val="ru-RU"/>
+              </w:rPr>
+            </w:pPr>
             <w:r>
-              <w:t>Заголовок 3 колонки</w:t>
+              <w:rPr>
+                <w:lang w:val="ru-RU"/>
+              </w:rPr>
+              <w:t>Колонка 3</w:t>
             </w:r>
           </w:p>
         </w:tc>
@@ -225,34 +77,55 @@
       <w:tr>
         <w:tc>
           <w:tcPr>
-            <w:tcW w:w="3115" w:type="dxa"/>
+            <w:tcW w:w="3116" w:type="dxa"/>
           </w:tcPr>
           <w:p>
             <w:pPr>
-              <w:jc w:val="center"/>
+              <w:rPr>
+                <w:lang w:val="ru-RU"/>
+              </w:rPr>
             </w:pPr>
             <w:r>
-              <w:t xml:space="preserve">Ячейка 1 </w:t>
+              <w:rPr>
+                <w:lang w:val="ru-RU"/>
+              </w:rPr>
+              <w:t>Поле 1/1</w:t>
             </w:r>
           </w:p>
         </w:tc>
         <w:tc>
           <w:tcPr>
-            <w:tcW w:w="3115" w:type="dxa"/>
+            <w:tcW w:w="3117" w:type="dxa"/>
           </w:tcPr>
           <w:p>
+            <w:pPr>
+              <w:rPr>
+                <w:lang w:val="ru-RU"/>
+              </w:rPr>
+            </w:pPr>
             <w:r>
-              <w:t>Ячейка 2</w:t>
+              <w:rPr>
+                <w:lang w:val="ru-RU"/>
+              </w:rPr>
+              <w:t>Поле 2/1</w:t>
             </w:r>
           </w:p>
         </w:tc>
         <w:tc>
           <w:tcPr>
-            <w:tcW w:w="3115" w:type="dxa"/>
+            <w:tcW w:w="3117" w:type="dxa"/>
           </w:tcPr>
           <w:p>
+            <w:pPr>
+              <w:rPr>
+                <w:lang w:val="ru-RU"/>
+              </w:rPr>
+            </w:pPr>
             <w:r>
-              <w:t>Ячейка 3</w:t>
+              <w:rPr>
+                <w:lang w:val="ru-RU"/>
+              </w:rPr>
+              <w:t>Поле 3/1</w:t>
             </w:r>
           </w:p>
         </w:tc>
@@ -260,60 +133,633 @@
       <w:tr>
         <w:tc>
           <w:tcPr>
-            <w:tcW w:w="3115" w:type="dxa"/>
+            <w:tcW w:w="3116" w:type="dxa"/>
           </w:tcPr>
           <w:p>
+            <w:pPr>
+              <w:rPr>
+                <w:lang w:val="ru-RU"/>
+              </w:rPr>
+            </w:pPr>
             <w:r>
-              <w:t>Ячейка 2.1</w:t>
+              <w:rPr>
+                <w:lang w:val="ru-RU"/>
+              </w:rPr>
+              <w:t>Поле 1/2</w:t>
             </w:r>
           </w:p>
         </w:tc>
         <w:tc>
           <w:tcPr>
-            <w:tcW w:w="3115" w:type="dxa"/>
+            <w:tcW w:w="3117" w:type="dxa"/>
           </w:tcPr>
           <w:p>
+            <w:pPr>
+              <w:rPr>
+                <w:lang w:val="ru-RU"/>
+              </w:rPr>
+            </w:pPr>
             <w:r>
-              <w:t>Ячейка 2.2</w:t>
+              <w:rPr>
+                <w:lang w:val="ru-RU"/>
+              </w:rPr>
+              <w:t>Поле 2/2</w:t>
             </w:r>
           </w:p>
         </w:tc>
         <w:tc>
           <w:tcPr>
-            <w:tcW w:w="3115" w:type="dxa"/>
+            <w:tcW w:w="3117" w:type="dxa"/>
           </w:tcPr>
           <w:p>
+            <w:pPr>
+              <w:rPr>
+                <w:lang w:val="ru-RU"/>
+              </w:rPr>
+            </w:pPr>
             <w:r>
-              <w:t>Ячейка 2.3</w:t>
+              <w:rPr>
+                <w:lang w:val="ru-RU"/>
+              </w:rPr>
+              <w:t>Поле 3/2</w:t>
             </w:r>
           </w:p>
         </w:tc>
       </w:tr>
     </w:tbl>
     <w:p/>
+    <w:p/>
+    <w:p>
+      <w:r>
+        <w:t>Привет! Удачи, тебе!</w:t>
+      </w:r>
+    </w:p>
+    <w:p/>
+    <w:p>
+      <w:r>
+        <w:t>Это мой список</w:t>
+      </w:r>
+    </w:p>
+    <w:p>
+      <w:pPr>
+        <w:pStyle w:val="a3"/>
+        <w:numPr>
+          <w:ilvl w:val="0"/>
+          <w:numId w:val="1"/>
+        </w:numPr>
+        <w:rPr>
+          <w:lang w:val="ru-RU"/>
+        </w:rPr>
+      </w:pPr>
+      <w:r>
+        <w:rPr>
+          <w:lang w:val="ru-RU"/>
+        </w:rPr>
+        <w:t>Первый</w:t>
+      </w:r>
+    </w:p>
+    <w:p>
+      <w:pPr>
+        <w:pStyle w:val="a3"/>
+        <w:numPr>
+          <w:ilvl w:val="0"/>
+          <w:numId w:val="1"/>
+        </w:numPr>
+        <w:rPr>
+          <w:lang w:val="ru-RU"/>
+        </w:rPr>
+      </w:pPr>
+      <w:r>
+        <w:rPr>
+          <w:lang w:val="ru-RU"/>
+        </w:rPr>
+        <w:t xml:space="preserve">Второй </w:t>
+      </w:r>
+    </w:p>
+    <w:p>
+      <w:pPr>
+        <w:pStyle w:val="a3"/>
+        <w:numPr>
+          <w:ilvl w:val="0"/>
+          <w:numId w:val="1"/>
+        </w:numPr>
+        <w:rPr>
+          <w:lang w:val="ru-RU"/>
+        </w:rPr>
+      </w:pPr>
+      <w:r>
+        <w:rPr>
+          <w:lang w:val="ru-RU"/>
+        </w:rPr>
+        <w:t>Третий</w:t>
+      </w:r>
+    </w:p>
+    <w:p>
+      <w:pPr>
+        <w:pStyle w:val="a3"/>
+        <w:numPr>
+          <w:ilvl w:val="0"/>
+          <w:numId w:val="1"/>
+        </w:numPr>
+        <w:rPr>
+          <w:lang w:val="ru-RU"/>
+        </w:rPr>
+      </w:pPr>
+      <w:r>
+        <w:rPr>
+          <w:lang w:val="ru-RU"/>
+        </w:rPr>
+        <w:t>Последний</w:t>
+      </w:r>
+    </w:p>
+    <w:p>
+      <w:r>
+        <w:t>Это не список:</w:t>
+      </w:r>
+    </w:p>
+    <w:p>
+      <w:r>
+        <w:tab/>
+        <w:t>Это тоже не список</w:t>
+      </w:r>
+    </w:p>
+    <w:p>
+      <w:r>
+        <w:t>Это таблица</w:t>
+      </w:r>
+    </w:p>
+    <w:tbl>
+      <w:tblPr>
+        <w:tblStyle w:val="a6"/>
+        <w:tblW w:w="0" w:type="auto"/>
+        <w:tblLook w:val="04A0" w:firstRow="1" w:lastRow="0" w:firstColumn="1" w:lastColumn="0" w:noHBand="0" w:noVBand="1"/>
+      </w:tblPr>
+      <w:tblGrid>
+        <w:gridCol w:w="3116"/>
+        <w:gridCol w:w="3117"/>
+        <w:gridCol w:w="3117"/>
+      </w:tblGrid>
+      <w:tr>
+        <w:tc>
+          <w:tcPr>
+            <w:tcW w:w="3116" w:type="dxa"/>
+          </w:tcPr>
+          <w:p>
+            <w:pPr>
+              <w:rPr>
+                <w:lang w:val="ru-RU"/>
+              </w:rPr>
+            </w:pPr>
+            <w:r>
+              <w:rPr>
+                <w:lang w:val="ru-RU"/>
+              </w:rPr>
+              <w:t>Колонка 1</w:t>
+            </w:r>
+          </w:p>
+        </w:tc>
+        <w:tc>
+          <w:tcPr>
+            <w:tcW w:w="3117" w:type="dxa"/>
+          </w:tcPr>
+          <w:p>
+            <w:pPr>
+              <w:rPr>
+                <w:lang w:val="ru-RU"/>
+              </w:rPr>
+            </w:pPr>
+            <w:r>
+              <w:rPr>
+                <w:lang w:val="ru-RU"/>
+              </w:rPr>
+              <w:t>Колонка 2</w:t>
+            </w:r>
+          </w:p>
+        </w:tc>
+        <w:tc>
+          <w:tcPr>
+            <w:tcW w:w="3117" w:type="dxa"/>
+          </w:tcPr>
+          <w:p>
+            <w:pPr>
+              <w:rPr>
+                <w:lang w:val="ru-RU"/>
+              </w:rPr>
+            </w:pPr>
+            <w:r>
+              <w:rPr>
+                <w:lang w:val="ru-RU"/>
+              </w:rPr>
+              <w:t>Колонка 3</w:t>
+            </w:r>
+          </w:p>
+        </w:tc>
+      </w:tr>
+      <w:tr>
+        <w:tc>
+          <w:tcPr>
+            <w:tcW w:w="3116" w:type="dxa"/>
+          </w:tcPr>
+          <w:p>
+            <w:pPr>
+              <w:rPr>
+                <w:lang w:val="ru-RU"/>
+              </w:rPr>
+            </w:pPr>
+            <w:r>
+              <w:rPr>
+                <w:lang w:val="ru-RU"/>
+              </w:rPr>
+              <w:t>Поле 1/1</w:t>
+            </w:r>
+          </w:p>
+        </w:tc>
+        <w:tc>
+          <w:tcPr>
+            <w:tcW w:w="3117" w:type="dxa"/>
+          </w:tcPr>
+          <w:p>
+            <w:pPr>
+              <w:rPr>
+                <w:lang w:val="ru-RU"/>
+              </w:rPr>
+            </w:pPr>
+            <w:r>
+              <w:rPr>
+                <w:lang w:val="ru-RU"/>
+              </w:rPr>
+              <w:t>Поле 2/1</w:t>
+            </w:r>
+          </w:p>
+        </w:tc>
+        <w:tc>
+          <w:tcPr>
+            <w:tcW w:w="3117" w:type="dxa"/>
+          </w:tcPr>
+          <w:p>
+            <w:pPr>
+              <w:rPr>
+                <w:lang w:val="ru-RU"/>
+              </w:rPr>
+            </w:pPr>
+            <w:r>
+              <w:rPr>
+                <w:lang w:val="ru-RU"/>
+              </w:rPr>
+              <w:t>Поле 3/1</w:t>
+            </w:r>
+          </w:p>
+        </w:tc>
+      </w:tr>
+      <w:tr>
+        <w:tc>
+          <w:tcPr>
+            <w:tcW w:w="3116" w:type="dxa"/>
+          </w:tcPr>
+          <w:p>
+            <w:pPr>
+              <w:rPr>
+                <w:lang w:val="ru-RU"/>
+              </w:rPr>
+            </w:pPr>
+            <w:r>
+              <w:rPr>
+                <w:lang w:val="ru-RU"/>
+              </w:rPr>
+              <w:t>Поле 1/2</w:t>
+            </w:r>
+          </w:p>
+        </w:tc>
+        <w:tc>
+          <w:tcPr>
+            <w:tcW w:w="3117" w:type="dxa"/>
+          </w:tcPr>
+          <w:p>
+            <w:pPr>
+              <w:rPr>
+                <w:lang w:val="ru-RU"/>
+              </w:rPr>
+            </w:pPr>
+            <w:r>
+              <w:rPr>
+                <w:lang w:val="ru-RU"/>
+              </w:rPr>
+              <w:t>Поле 2/2</w:t>
+            </w:r>
+          </w:p>
+        </w:tc>
+        <w:tc>
+          <w:tcPr>
+            <w:tcW w:w="3117" w:type="dxa"/>
+          </w:tcPr>
+          <w:p>
+            <w:pPr>
+              <w:rPr>
+                <w:lang w:val="ru-RU"/>
+              </w:rPr>
+            </w:pPr>
+            <w:r>
+              <w:rPr>
+                <w:lang w:val="ru-RU"/>
+              </w:rPr>
+              <w:t>Поле 3/2</w:t>
+            </w:r>
+          </w:p>
+        </w:tc>
+      </w:tr>
+    </w:tbl>
+    <w:p/>
+    <w:p>
+      <w:pPr>
+        <w:pStyle w:val="a3"/>
+        <w:numPr>
+          <w:ilvl w:val="1"/>
+          <w:numId w:val="2"/>
+        </w:numPr>
+        <w:rPr>
+          <w:lang w:val="ru-RU"/>
+        </w:rPr>
+      </w:pPr>
+      <w:r>
+        <w:rPr>
+          <w:lang w:val="ru-RU"/>
+        </w:rPr>
+        <w:t>Первый.</w:t>
+      </w:r>
+      <w:r>
+        <w:rPr>
+          <w:lang w:val="ru-RU"/>
+        </w:rPr>
+        <w:t>Первый</w:t>
+      </w:r>
+    </w:p>
+    <w:p>
+      <w:pPr>
+        <w:pStyle w:val="a3"/>
+        <w:numPr>
+          <w:ilvl w:val="1"/>
+          <w:numId w:val="2"/>
+        </w:numPr>
+        <w:rPr>
+          <w:lang w:val="ru-RU"/>
+        </w:rPr>
+      </w:pPr>
+      <w:r>
+        <w:rPr>
+          <w:lang w:val="ru-RU"/>
+        </w:rPr>
+        <w:t>Первый.</w:t>
+      </w:r>
+      <w:r>
+        <w:rPr>
+          <w:lang w:val="ru-RU"/>
+        </w:rPr>
+        <w:t>Второй</w:t>
+      </w:r>
+    </w:p>
+    <w:p>
+      <w:pPr>
+        <w:pStyle w:val="a3"/>
+        <w:numPr>
+          <w:ilvl w:val="2"/>
+          <w:numId w:val="2"/>
+        </w:numPr>
+        <w:rPr>
+          <w:lang w:val="ru-RU"/>
+        </w:rPr>
+      </w:pPr>
+      <w:r>
+        <w:rPr>
+          <w:lang w:val="ru-RU"/>
+        </w:rPr>
+        <w:t>Первый.</w:t>
+      </w:r>
+      <w:r>
+        <w:t>Второй.Первый</w:t>
+      </w:r>
+    </w:p>
+    <w:p>
+      <w:pPr>
+        <w:pStyle w:val="a3"/>
+        <w:numPr>
+          <w:ilvl w:val="2"/>
+          <w:numId w:val="2"/>
+        </w:numPr>
+        <w:rPr>
+          <w:lang w:val="ru-RU"/>
+        </w:rPr>
+      </w:pPr>
+      <w:r>
+        <w:rPr>
+          <w:lang w:val="ru-RU"/>
+        </w:rPr>
+        <w:t>Первый.</w:t>
+      </w:r>
+      <w:r>
+        <w:rPr>
+          <w:lang w:val="ru-RU"/>
+        </w:rPr>
+        <w:t>Второй.Второй</w:t>
+      </w:r>
+    </w:p>
+    <w:p>
+      <w:pPr>
+        <w:ind w:left="360"/>
+      </w:pPr>
+      <w:r>
+        <w:t>Какая-то строчка</w:t>
+      </w:r>
+      <w:r>
+        <w:t xml:space="preserve"> </w:t>
+      </w:r>
+    </w:p>
+    <w:p>
+      <w:pPr>
+        <w:pStyle w:val="a3"/>
+        <w:numPr>
+          <w:ilvl w:val="2"/>
+          <w:numId w:val="2"/>
+        </w:numPr>
+        <w:rPr>
+          <w:lang w:val="ru-RU"/>
+        </w:rPr>
+      </w:pPr>
+      <w:r>
+        <w:rPr>
+          <w:lang w:val="ru-RU"/>
+        </w:rPr>
+        <w:t>Первый.</w:t>
+      </w:r>
+      <w:r>
+        <w:rPr>
+          <w:lang w:val="ru-RU"/>
+        </w:rPr>
+        <w:t>Второй.Третий</w:t>
+      </w:r>
+    </w:p>
+    <w:p>
+      <w:pPr>
+        <w:pStyle w:val="a3"/>
+        <w:numPr>
+          <w:ilvl w:val="0"/>
+          <w:numId w:val="2"/>
+        </w:numPr>
+        <w:rPr>
+          <w:lang w:val="ru-RU"/>
+        </w:rPr>
+      </w:pPr>
+      <w:r>
+        <w:rPr>
+          <w:lang w:val="ru-RU"/>
+        </w:rPr>
+        <w:t>Второй</w:t>
+      </w:r>
+    </w:p>
+    <w:p>
+      <w:pPr>
+        <w:pStyle w:val="a3"/>
+        <w:numPr>
+          <w:ilvl w:val="1"/>
+          <w:numId w:val="2"/>
+        </w:numPr>
+        <w:rPr>
+          <w:lang w:val="ru-RU"/>
+        </w:rPr>
+      </w:pPr>
+      <w:r>
+        <w:rPr>
+          <w:lang w:val="ru-RU"/>
+        </w:rPr>
+        <w:t>Второй.Первый</w:t>
+      </w:r>
+    </w:p>
     <w:sectPr>
-      <w:pgSz w:w="11906" w:h="16838"/>
-      <w:pgMar w:top="1134" w:right="850" w:bottom="1134" w:left="1701" w:header="708" w:footer="708" w:gutter="0"/>
-      <w:cols w:space="708"/>
+      <w:footerReference w:type="default" r:id="rId7"/>
+      <w:pgSz w:w="12240" w:h="15840"/>
+      <w:pgMar w:top="1440" w:right="1440" w:bottom="1440" w:left="1440" w:header="720" w:footer="720" w:gutter="0"/>
+      <w:cols w:space="720"/>
       <w:docGrid w:linePitch="360"/>
     </w:sectPr>
   </w:body>
 </w:document>
 </file>
 
+<file path=word/endnotes.xml><?xml version="1.0" encoding="utf-8"?>
+<w:endnotes xmlns:wpc="http://schemas.microsoft.com/office/word/2010/wordprocessingCanvas" xmlns:cx="http://schemas.microsoft.com/office/drawing/2014/chartex" xmlns:cx1="http://schemas.microsoft.com/office/drawing/2015/9/8/chartex" xmlns:cx2="http://schemas.microsoft.com/office/drawing/2015/10/21/chartex" xmlns:cx3="http://schemas.microsoft.com/office/drawing/2016/5/9/chartex" xmlns:cx4="http://schemas.microsoft.com/office/drawing/2016/5/10/chartex" xmlns:cx5="http://schemas.microsoft.com/office/drawing/2016/5/11/chartex" xmlns:cx6="http://schemas.microsoft.com/office/drawing/2016/5/12/chartex" xmlns:cx7="http://schemas.microsoft.com/office/drawing/2016/5/13/chartex" xmlns:cx8="http://schemas.microsoft.com/office/drawing/2016/5/14/chartex" xmlns:mc="http://schemas.openxmlformats.org/markup-compatibility/2006" xmlns:aink="http://schemas.microsoft.com/office/drawing/2016/ink" xmlns:am3d="http://schemas.microsoft.com/office/drawing/2017/model3d" xmlns:o="urn:schemas-microsoft-com:office:office" xmlns:r="http://schemas.openxmlformats.org/officeDocument/2006/relationships" xmlns:m="http://schemas.openxmlformats.org/officeDocument/2006/math" xmlns:v="urn:schemas-microsoft-com:vml" xmlns:wp14="http://schemas.microsoft.com/office/word/2010/wordprocessingDrawing" xmlns:wp="http://schemas.openxmlformats.org/drawingml/2006/wordprocessingDrawing" xmlns:w10="urn:schemas-microsoft-com:office:word" xmlns:w="http://schemas.openxmlformats.org/wordprocessingml/2006/main" xmlns:w14="http://schemas.microsoft.com/office/word/2010/wordml" xmlns:w15="http://schemas.microsoft.com/office/word/2012/wordml" xmlns:w16cex="http://schemas.microsoft.com/office/word/2018/wordml/cex" xmlns:w16cid="http://schemas.microsoft.com/office/word/2016/wordml/cid" xmlns:w16="http://schemas.microsoft.com/office/word/2018/wordml" xmlns:w16se="http://schemas.microsoft.com/office/word/2015/wordml/symex" xmlns:wpg="http://schemas.microsoft.com/office/word/2010/wordprocessingGroup" xmlns:wpi="http://schemas.microsoft.com/office/word/2010/wordprocessingInk" xmlns:wne="http://schemas.microsoft.com/office/word/2006/wordml" xmlns:wps="http://schemas.microsoft.com/office/word/2010/wordprocessingShape" mc:Ignorable="w14 w15 w16se w16cid w16 w16cex wp14">
+  <w:endnote w:type="separator" w:id="-1">
+    <w:p>
+      <w:pPr>
+        <w:spacing w:after="0" w:line="240" w:lineRule="auto"/>
+      </w:pPr>
+      <w:r>
+        <w:separator/>
+      </w:r>
+    </w:p>
+  </w:endnote>
+  <w:endnote w:type="continuationSeparator" w:id="0">
+    <w:p>
+      <w:pPr>
+        <w:spacing w:after="0" w:line="240" w:lineRule="auto"/>
+      </w:pPr>
+      <w:r>
+        <w:continuationSeparator/>
+      </w:r>
+    </w:p>
+  </w:endnote>
+</w:endnotes>
+</file>
+
+<file path=word/footer1.xml><?xml version="1.0" encoding="utf-8"?>
+<w:ftr xmlns:wpc="http://schemas.microsoft.com/office/word/2010/wordprocessingCanvas" xmlns:cx="http://schemas.microsoft.com/office/drawing/2014/chartex" xmlns:cx1="http://schemas.microsoft.com/office/drawing/2015/9/8/chartex" xmlns:cx2="http://schemas.microsoft.com/office/drawing/2015/10/21/chartex" xmlns:cx3="http://schemas.microsoft.com/office/drawing/2016/5/9/chartex" xmlns:cx4="http://schemas.microsoft.com/office/drawing/2016/5/10/chartex" xmlns:cx5="http://schemas.microsoft.com/office/drawing/2016/5/11/chartex" xmlns:cx6="http://schemas.microsoft.com/office/drawing/2016/5/12/chartex" xmlns:cx7="http://schemas.microsoft.com/office/drawing/2016/5/13/chartex" xmlns:cx8="http://schemas.microsoft.com/office/drawing/2016/5/14/chartex" xmlns:mc="http://schemas.openxmlformats.org/markup-compatibility/2006" xmlns:aink="http://schemas.microsoft.com/office/drawing/2016/ink" xmlns:am3d="http://schemas.microsoft.com/office/drawing/2017/model3d" xmlns:o="urn:schemas-microsoft-com:office:office" xmlns:r="http://schemas.openxmlformats.org/officeDocument/2006/relationships" xmlns:m="http://schemas.openxmlformats.org/officeDocument/2006/math" xmlns:v="urn:schemas-microsoft-com:vml" xmlns:wp14="http://schemas.microsoft.com/office/word/2010/wordprocessingDrawing" xmlns:wp="http://schemas.openxmlformats.org/drawingml/2006/wordprocessingDrawing" xmlns:w10="urn:schemas-microsoft-com:office:word" xmlns:w="http://schemas.openxmlformats.org/wordprocessingml/2006/main" xmlns:w14="http://schemas.microsoft.com/office/word/2010/wordml" xmlns:w15="http://schemas.microsoft.com/office/word/2012/wordml" xmlns:w16cex="http://schemas.microsoft.com/office/word/2018/wordml/cex" xmlns:w16cid="http://schemas.microsoft.com/office/word/2016/wordml/cid" xmlns:w16="http://schemas.microsoft.com/office/word/2018/wordml" xmlns:w16se="http://schemas.microsoft.com/office/word/2015/wordml/symex" xmlns:wpg="http://schemas.microsoft.com/office/word/2010/wordprocessingGroup" xmlns:wpi="http://schemas.microsoft.com/office/word/2010/wordprocessingInk" xmlns:wne="http://schemas.microsoft.com/office/word/2006/wordml" xmlns:wps="http://schemas.microsoft.com/office/word/2010/wordprocessingShape" mc:Ignorable="w14 w15 w16se w16cid w16 w16cex wp14">
+  <w:sdt>
+    <w:sdtPr>
+      <w:id w:val="-1539125959"/>
+      <w:docPartObj>
+        <w:docPartGallery w:val="Page Numbers (Bottom of Page)"/>
+        <w:docPartUnique/>
+      </w:docPartObj>
+    </w:sdtPr>
+    <w:sdtEndPr>
+      <w:rPr>
+        <w:noProof/>
+      </w:rPr>
+    </w:sdtEndPr>
+    <w:sdtContent>
+      <w:p>
+        <w:pPr>
+          <w:pStyle w:val="a4"/>
+          <w:jc w:val="right"/>
+        </w:pPr>
+        <w:r>
+          <w:fldChar w:fldCharType="begin"/>
+        </w:r>
+        <w:r>
+          <w:instrText xml:space="preserve"> PAGE   \* MERGEFORMAT </w:instrText>
+        </w:r>
+        <w:r>
+          <w:fldChar w:fldCharType="separate"/>
+        </w:r>
+        <w:r>
+          <w:rPr>
+            <w:noProof/>
+          </w:rPr>
+          <w:t>1</w:t>
+        </w:r>
+        <w:r>
+          <w:rPr>
+            <w:noProof/>
+          </w:rPr>
+          <w:fldChar w:fldCharType="end"/>
+        </w:r>
+      </w:p>
+    </w:sdtContent>
+  </w:sdt>
+  <w:p>
+    <w:pPr>
+      <w:pStyle w:val="a4"/>
+    </w:pPr>
+  </w:p>
+</w:ftr>
+</file>
+
+<file path=word/footnotes.xml><?xml version="1.0" encoding="utf-8"?>
+<w:footnotes xmlns:wpc="http://schemas.microsoft.com/office/word/2010/wordprocessingCanvas" xmlns:cx="http://schemas.microsoft.com/office/drawing/2014/chartex" xmlns:cx1="http://schemas.microsoft.com/office/drawing/2015/9/8/chartex" xmlns:cx2="http://schemas.microsoft.com/office/drawing/2015/10/21/chartex" xmlns:cx3="http://schemas.microsoft.com/office/drawing/2016/5/9/chartex" xmlns:cx4="http://schemas.microsoft.com/office/drawing/2016/5/10/chartex" xmlns:cx5="http://schemas.microsoft.com/office/drawing/2016/5/11/chartex" xmlns:cx6="http://schemas.microsoft.com/office/drawing/2016/5/12/chartex" xmlns:cx7="http://schemas.microsoft.com/office/drawing/2016/5/13/chartex" xmlns:cx8="http://schemas.microsoft.com/office/drawing/2016/5/14/chartex" xmlns:mc="http://schemas.openxmlformats.org/markup-compatibility/2006" xmlns:aink="http://schemas.microsoft.com/office/drawing/2016/ink" xmlns:am3d="http://schemas.microsoft.com/office/drawing/2017/model3d" xmlns:o="urn:schemas-microsoft-com:office:office" xmlns:r="http://schemas.openxmlformats.org/officeDocument/2006/relationships" xmlns:m="http://schemas.openxmlformats.org/officeDocument/2006/math" xmlns:v="urn:schemas-microsoft-com:vml" xmlns:wp14="http://schemas.microsoft.com/office/word/2010/wordprocessingDrawing" xmlns:wp="http://schemas.openxmlformats.org/drawingml/2006/wordprocessingDrawing" xmlns:w10="urn:schemas-microsoft-com:office:word" xmlns:w="http://schemas.openxmlformats.org/wordprocessingml/2006/main" xmlns:w14="http://schemas.microsoft.com/office/word/2010/wordml" xmlns:w15="http://schemas.microsoft.com/office/word/2012/wordml" xmlns:w16cex="http://schemas.microsoft.com/office/word/2018/wordml/cex" xmlns:w16cid="http://schemas.microsoft.com/office/word/2016/wordml/cid" xmlns:w16="http://schemas.microsoft.com/office/word/2018/wordml" xmlns:w16se="http://schemas.microsoft.com/office/word/2015/wordml/symex" xmlns:wpg="http://schemas.microsoft.com/office/word/2010/wordprocessingGroup" xmlns:wpi="http://schemas.microsoft.com/office/word/2010/wordprocessingInk" xmlns:wne="http://schemas.microsoft.com/office/word/2006/wordml" xmlns:wps="http://schemas.microsoft.com/office/word/2010/wordprocessingShape" mc:Ignorable="w14 w15 w16se w16cid w16 w16cex wp14">
+  <w:footnote w:type="separator" w:id="-1">
+    <w:p>
+      <w:pPr>
+        <w:spacing w:after="0" w:line="240" w:lineRule="auto"/>
+      </w:pPr>
+      <w:r>
+        <w:separator/>
+      </w:r>
+    </w:p>
+  </w:footnote>
+  <w:footnote w:type="continuationSeparator" w:id="0">
+    <w:p>
+      <w:pPr>
+        <w:spacing w:after="0" w:line="240" w:lineRule="auto"/>
+      </w:pPr>
+      <w:r>
+        <w:continuationSeparator/>
+      </w:r>
+    </w:p>
+  </w:footnote>
+</w:footnotes>
+</file>
+
 <file path=word/numbering.xml><?xml version="1.0" encoding="utf-8"?>
-<w:numbering xmlns:wpc="http://schemas.microsoft.com/office/word/2010/wordprocessingCanvas" xmlns:cx="http://schemas.microsoft.com/office/drawing/2014/chartex" xmlns:cx1="http://schemas.microsoft.com/office/drawing/2015/9/8/chartex" xmlns:cx2="http://schemas.microsoft.com/office/drawing/2015/10/21/chartex" xmlns:cx3="http://schemas.microsoft.com/office/drawing/2016/5/9/chartex" xmlns:cx4="http://schemas.microsoft.com/office/drawing/2016/5/10/chartex" xmlns:cx5="http://schemas.microsoft.com/office/drawing/2016/5/11/chartex" xmlns:cx6="http://schemas.microsoft.com/office/drawing/2016/5/12/chartex" xmlns:cx7="http://schemas.microsoft.com/office/drawing/2016/5/13/chartex" xmlns:cx8="http://schemas.microsoft.com/office/drawing/2016/5/14/chartex" xmlns:mc="http://schemas.openxmlformats.org/markup-compatibility/2006" xmlns:aink="http://schemas.microsoft.com/office/drawing/2016/ink" xmlns:am3d="http://schemas.microsoft.com/office/drawing/2017/model3d" xmlns:o="urn:schemas-microsoft-com:office:office" xmlns:r="http://schemas.openxmlformats.org/officeDocument/2006/relationships" xmlns:m="http://schemas.openxmlformats.org/officeDocument/2006/math" xmlns:v="urn:schemas-microsoft-com:vml" xmlns:wp14="http://schemas.microsoft.com/office/word/2010/wordprocessingDrawing" xmlns:wp="http://schemas.openxmlformats.org/drawingml/2006/wordprocessingDrawing" xmlns:w10="urn:schemas-microsoft-com:office:word" xmlns:w="http://schemas.openxmlformats.org/wordprocessingml/2006/main" xmlns:w14="http://schemas.microsoft.com/office/word/2010/wordml" xmlns:w15="http://schemas.microsoft.com/office/word/2012/wordml" xmlns:w16cid="http://schemas.microsoft.com/office/word/2016/wordml/cid" xmlns:w16se="http://schemas.microsoft.com/office/word/2015/wordml/symex" xmlns:wpg="http://schemas.microsoft.com/office/word/2010/wordprocessingGroup" xmlns:wpi="http://schemas.microsoft.com/office/word/2010/wordprocessingInk" xmlns:wne="http://schemas.microsoft.com/office/word/2006/wordml" xmlns:wps="http://schemas.microsoft.com/office/word/2010/wordprocessingShape" mc:Ignorable="w14 w15 w16se w16cid wp14">
+<w:numbering xmlns:wpc="http://schemas.microsoft.com/office/word/2010/wordprocessingCanvas" xmlns:cx="http://schemas.microsoft.com/office/drawing/2014/chartex" xmlns:cx1="http://schemas.microsoft.com/office/drawing/2015/9/8/chartex" xmlns:cx2="http://schemas.microsoft.com/office/drawing/2015/10/21/chartex" xmlns:cx3="http://schemas.microsoft.com/office/drawing/2016/5/9/chartex" xmlns:cx4="http://schemas.microsoft.com/office/drawing/2016/5/10/chartex" xmlns:cx5="http://schemas.microsoft.com/office/drawing/2016/5/11/chartex" xmlns:cx6="http://schemas.microsoft.com/office/drawing/2016/5/12/chartex" xmlns:cx7="http://schemas.microsoft.com/office/drawing/2016/5/13/chartex" xmlns:cx8="http://schemas.microsoft.com/office/drawing/2016/5/14/chartex" xmlns:mc="http://schemas.openxmlformats.org/markup-compatibility/2006" xmlns:aink="http://schemas.microsoft.com/office/drawing/2016/ink" xmlns:am3d="http://schemas.microsoft.com/office/drawing/2017/model3d" xmlns:o="urn:schemas-microsoft-com:office:office" xmlns:r="http://schemas.openxmlformats.org/officeDocument/2006/relationships" xmlns:m="http://schemas.openxmlformats.org/officeDocument/2006/math" xmlns:v="urn:schemas-microsoft-com:vml" xmlns:wp14="http://schemas.microsoft.com/office/word/2010/wordprocessingDrawing" xmlns:wp="http://schemas.openxmlformats.org/drawingml/2006/wordprocessingDrawing" xmlns:w10="urn:schemas-microsoft-com:office:word" xmlns:w="http://schemas.openxmlformats.org/wordprocessingml/2006/main" xmlns:w14="http://schemas.microsoft.com/office/word/2010/wordml" xmlns:w15="http://schemas.microsoft.com/office/word/2012/wordml" xmlns:w16cex="http://schemas.microsoft.com/office/word/2018/wordml/cex" xmlns:w16cid="http://schemas.microsoft.com/office/word/2016/wordml/cid" xmlns:w16="http://schemas.microsoft.com/office/word/2018/wordml" xmlns:w16se="http://schemas.microsoft.com/office/word/2015/wordml/symex" xmlns:wpg="http://schemas.microsoft.com/office/word/2010/wordprocessingGroup" xmlns:wpi="http://schemas.microsoft.com/office/word/2010/wordprocessingInk" xmlns:wne="http://schemas.microsoft.com/office/word/2006/wordml" xmlns:wps="http://schemas.microsoft.com/office/word/2010/wordprocessingShape" mc:Ignorable="w14 w15 w16se w16cid w16 w16cex wp14">
   <w:abstractNum w:abstractNumId="0" w15:restartNumberingAfterBreak="0">
-    <w:nsid w:val="1F204682"/>
+    <w:nsid w:val="118F5027"/>
     <w:multiLevelType w:val="multilevel"/>
-    <w:tmpl w:val="4B4868B6"/>
+    <w:tmpl w:val="BA26D44E"/>
     <w:lvl w:ilvl="0">
       <w:start w:val="1"/>
       <w:numFmt w:val="decimal"/>
-      <w:lvlText w:val="%1"/>
+      <w:lvlText w:val="%1."/>
       <w:lvlJc w:val="left"/>
       <w:pPr>
-        <w:ind w:left="360" w:hanging="360"/>
+        <w:ind w:left="720" w:hanging="360"/>
       </w:pPr>
       <w:rPr>
         <w:rFonts w:hint="default"/>
@@ -322,10 +768,11 @@
     <w:lvl w:ilvl="1">
       <w:start w:val="1"/>
       <w:numFmt w:val="decimal"/>
+      <w:isLgl/>
       <w:lvlText w:val="%1.%2"/>
       <w:lvlJc w:val="left"/>
       <w:pPr>
-        <w:ind w:left="360" w:hanging="360"/>
+        <w:ind w:left="720" w:hanging="360"/>
       </w:pPr>
       <w:rPr>
         <w:rFonts w:hint="default"/>
@@ -334,10 +781,11 @@
     <w:lvl w:ilvl="2">
       <w:start w:val="1"/>
       <w:numFmt w:val="decimal"/>
+      <w:isLgl/>
       <w:lvlText w:val="%1.%2.%3"/>
       <w:lvlJc w:val="left"/>
       <w:pPr>
-        <w:ind w:left="720" w:hanging="720"/>
+        <w:ind w:left="1080" w:hanging="720"/>
       </w:pPr>
       <w:rPr>
         <w:rFonts w:hint="default"/>
@@ -346,10 +794,11 @@
     <w:lvl w:ilvl="3">
       <w:start w:val="1"/>
       <w:numFmt w:val="decimal"/>
+      <w:isLgl/>
       <w:lvlText w:val="%1.%2.%3.%4"/>
       <w:lvlJc w:val="left"/>
       <w:pPr>
-        <w:ind w:left="720" w:hanging="720"/>
+        <w:ind w:left="1080" w:hanging="720"/>
       </w:pPr>
       <w:rPr>
         <w:rFonts w:hint="default"/>
@@ -358,10 +807,11 @@
     <w:lvl w:ilvl="4">
       <w:start w:val="1"/>
       <w:numFmt w:val="decimal"/>
+      <w:isLgl/>
       <w:lvlText w:val="%1.%2.%3.%4.%5"/>
       <w:lvlJc w:val="left"/>
       <w:pPr>
-        <w:ind w:left="1080" w:hanging="1080"/>
+        <w:ind w:left="1440" w:hanging="1080"/>
       </w:pPr>
       <w:rPr>
         <w:rFonts w:hint="default"/>
@@ -370,10 +820,11 @@
     <w:lvl w:ilvl="5">
       <w:start w:val="1"/>
       <w:numFmt w:val="decimal"/>
+      <w:isLgl/>
       <w:lvlText w:val="%1.%2.%3.%4.%5.%6"/>
       <w:lvlJc w:val="left"/>
       <w:pPr>
-        <w:ind w:left="1080" w:hanging="1080"/>
+        <w:ind w:left="1440" w:hanging="1080"/>
       </w:pPr>
       <w:rPr>
         <w:rFonts w:hint="default"/>
@@ -382,10 +833,11 @@
     <w:lvl w:ilvl="6">
       <w:start w:val="1"/>
       <w:numFmt w:val="decimal"/>
+      <w:isLgl/>
       <w:lvlText w:val="%1.%2.%3.%4.%5.%6.%7"/>
       <w:lvlJc w:val="left"/>
       <w:pPr>
-        <w:ind w:left="1440" w:hanging="1440"/>
+        <w:ind w:left="1800" w:hanging="1440"/>
       </w:pPr>
       <w:rPr>
         <w:rFonts w:hint="default"/>
@@ -394,10 +846,11 @@
     <w:lvl w:ilvl="7">
       <w:start w:val="1"/>
       <w:numFmt w:val="decimal"/>
+      <w:isLgl/>
       <w:lvlText w:val="%1.%2.%3.%4.%5.%6.%7.%8"/>
       <w:lvlJc w:val="left"/>
       <w:pPr>
-        <w:ind w:left="1440" w:hanging="1440"/>
+        <w:ind w:left="1800" w:hanging="1440"/>
       </w:pPr>
       <w:rPr>
         <w:rFonts w:hint="default"/>
@@ -406,10 +859,11 @@
     <w:lvl w:ilvl="8">
       <w:start w:val="1"/>
       <w:numFmt w:val="decimal"/>
+      <w:isLgl/>
       <w:lvlText w:val="%1.%2.%3.%4.%5.%6.%7.%8.%9"/>
       <w:lvlJc w:val="left"/>
       <w:pPr>
-        <w:ind w:left="1440" w:hanging="1440"/>
+        <w:ind w:left="1800" w:hanging="1440"/>
       </w:pPr>
       <w:rPr>
         <w:rFonts w:hint="default"/>
@@ -417,9 +871,9 @@
     </w:lvl>
   </w:abstractNum>
   <w:abstractNum w:abstractNumId="1" w15:restartNumberingAfterBreak="0">
-    <w:nsid w:val="510C02C8"/>
+    <w:nsid w:val="1F843D78"/>
     <w:multiLevelType w:val="hybridMultilevel"/>
-    <w:tmpl w:val="21005546"/>
+    <w:tmpl w:val="D40ECFF6"/>
     <w:lvl w:ilvl="0" w:tplc="0419000F">
       <w:start w:val="1"/>
       <w:numFmt w:val="decimal"/>
@@ -505,133 +959,17 @@
       </w:pPr>
     </w:lvl>
   </w:abstractNum>
-  <w:abstractNum w:abstractNumId="2" w15:restartNumberingAfterBreak="0">
-    <w:nsid w:val="53EE281F"/>
-    <w:multiLevelType w:val="multilevel"/>
-    <w:tmpl w:val="D0C253D4"/>
-    <w:lvl w:ilvl="0">
-      <w:start w:val="2"/>
-      <w:numFmt w:val="decimal"/>
-      <w:lvlText w:val="%1"/>
-      <w:lvlJc w:val="left"/>
-      <w:pPr>
-        <w:ind w:left="360" w:hanging="360"/>
-      </w:pPr>
-      <w:rPr>
-        <w:rFonts w:hint="default"/>
-      </w:rPr>
-    </w:lvl>
-    <w:lvl w:ilvl="1">
-      <w:start w:val="1"/>
-      <w:numFmt w:val="decimal"/>
-      <w:lvlText w:val="%1.%2"/>
-      <w:lvlJc w:val="left"/>
-      <w:pPr>
-        <w:ind w:left="360" w:hanging="360"/>
-      </w:pPr>
-      <w:rPr>
-        <w:rFonts w:hint="default"/>
-      </w:rPr>
-    </w:lvl>
-    <w:lvl w:ilvl="2">
-      <w:start w:val="1"/>
-      <w:numFmt w:val="decimal"/>
-      <w:lvlText w:val="%1.%2.%3"/>
-      <w:lvlJc w:val="left"/>
-      <w:pPr>
-        <w:ind w:left="720" w:hanging="720"/>
-      </w:pPr>
-      <w:rPr>
-        <w:rFonts w:hint="default"/>
-      </w:rPr>
-    </w:lvl>
-    <w:lvl w:ilvl="3">
-      <w:start w:val="1"/>
-      <w:numFmt w:val="decimal"/>
-      <w:lvlText w:val="%1.%2.%3.%4"/>
-      <w:lvlJc w:val="left"/>
-      <w:pPr>
-        <w:ind w:left="720" w:hanging="720"/>
-      </w:pPr>
-      <w:rPr>
-        <w:rFonts w:hint="default"/>
-      </w:rPr>
-    </w:lvl>
-    <w:lvl w:ilvl="4">
-      <w:start w:val="1"/>
-      <w:numFmt w:val="decimal"/>
-      <w:lvlText w:val="%1.%2.%3.%4.%5"/>
-      <w:lvlJc w:val="left"/>
-      <w:pPr>
-        <w:ind w:left="1080" w:hanging="1080"/>
-      </w:pPr>
-      <w:rPr>
-        <w:rFonts w:hint="default"/>
-      </w:rPr>
-    </w:lvl>
-    <w:lvl w:ilvl="5">
-      <w:start w:val="1"/>
-      <w:numFmt w:val="decimal"/>
-      <w:lvlText w:val="%1.%2.%3.%4.%5.%6"/>
-      <w:lvlJc w:val="left"/>
-      <w:pPr>
-        <w:ind w:left="1080" w:hanging="1080"/>
-      </w:pPr>
-      <w:rPr>
-        <w:rFonts w:hint="default"/>
-      </w:rPr>
-    </w:lvl>
-    <w:lvl w:ilvl="6">
-      <w:start w:val="1"/>
-      <w:numFmt w:val="decimal"/>
-      <w:lvlText w:val="%1.%2.%3.%4.%5.%6.%7"/>
-      <w:lvlJc w:val="left"/>
-      <w:pPr>
-        <w:ind w:left="1440" w:hanging="1440"/>
-      </w:pPr>
-      <w:rPr>
-        <w:rFonts w:hint="default"/>
-      </w:rPr>
-    </w:lvl>
-    <w:lvl w:ilvl="7">
-      <w:start w:val="1"/>
-      <w:numFmt w:val="decimal"/>
-      <w:lvlText w:val="%1.%2.%3.%4.%5.%6.%7.%8"/>
-      <w:lvlJc w:val="left"/>
-      <w:pPr>
-        <w:ind w:left="1440" w:hanging="1440"/>
-      </w:pPr>
-      <w:rPr>
-        <w:rFonts w:hint="default"/>
-      </w:rPr>
-    </w:lvl>
-    <w:lvl w:ilvl="8">
-      <w:start w:val="1"/>
-      <w:numFmt w:val="decimal"/>
-      <w:lvlText w:val="%1.%2.%3.%4.%5.%6.%7.%8.%9"/>
-      <w:lvlJc w:val="left"/>
-      <w:pPr>
-        <w:ind w:left="1440" w:hanging="1440"/>
-      </w:pPr>
-      <w:rPr>
-        <w:rFonts w:hint="default"/>
-      </w:rPr>
-    </w:lvl>
-  </w:abstractNum>
   <w:num w:numId="1">
     <w:abstractNumId w:val="1"/>
   </w:num>
   <w:num w:numId="2">
     <w:abstractNumId w:val="0"/>
   </w:num>
-  <w:num w:numId="3">
-    <w:abstractNumId w:val="2"/>
-  </w:num>
 </w:numbering>
 </file>
 
 <file path=word/styles.xml><?xml version="1.0" encoding="utf-8"?>
-<w:styles xmlns:mc="http://schemas.openxmlformats.org/markup-compatibility/2006" xmlns:r="http://schemas.openxmlformats.org/officeDocument/2006/relationships" xmlns:w="http://schemas.openxmlformats.org/wordprocessingml/2006/main" xmlns:w14="http://schemas.microsoft.com/office/word/2010/wordml" xmlns:w15="http://schemas.microsoft.com/office/word/2012/wordml" xmlns:w16cid="http://schemas.microsoft.com/office/word/2016/wordml/cid" xmlns:w16se="http://schemas.microsoft.com/office/word/2015/wordml/symex" mc:Ignorable="w14 w15 w16se w16cid">
+<w:styles xmlns:mc="http://schemas.openxmlformats.org/markup-compatibility/2006" xmlns:r="http://schemas.openxmlformats.org/officeDocument/2006/relationships" xmlns:w="http://schemas.openxmlformats.org/wordprocessingml/2006/main" xmlns:w14="http://schemas.microsoft.com/office/word/2010/wordml" xmlns:w15="http://schemas.microsoft.com/office/word/2012/wordml" xmlns:w16cex="http://schemas.microsoft.com/office/word/2018/wordml/cex" xmlns:w16cid="http://schemas.microsoft.com/office/word/2016/wordml/cid" xmlns:w16="http://schemas.microsoft.com/office/word/2018/wordml" xmlns:w16se="http://schemas.microsoft.com/office/word/2015/wordml/symex" mc:Ignorable="w14 w15 w16se w16cid w16 w16cex">
   <w:docDefaults>
     <w:rPrDefault>
       <w:rPr>
@@ -1061,20 +1399,54 @@
     <w:basedOn w:val="a"/>
     <w:uiPriority w:val="34"/>
     <w:qFormat/>
-    <w:rsid w:val="00572B09"/>
+    <w:rsid w:val="00901FB2"/>
     <w:pPr>
       <w:ind w:left="720"/>
       <w:contextualSpacing/>
     </w:pPr>
+    <w:rPr>
+      <w:lang w:val="en-US"/>
+    </w:rPr>
   </w:style>
-  <w:style w:type="table" w:styleId="a4">
+  <w:style w:type="paragraph" w:styleId="a4">
+    <w:name w:val="footer"/>
+    <w:basedOn w:val="a"/>
+    <w:link w:val="a5"/>
+    <w:uiPriority w:val="99"/>
+    <w:unhideWhenUsed/>
+    <w:rsid w:val="00901FB2"/>
+    <w:pPr>
+      <w:tabs>
+        <w:tab w:val="center" w:pos="4680"/>
+        <w:tab w:val="right" w:pos="9360"/>
+      </w:tabs>
+      <w:spacing w:after="0" w:line="240" w:lineRule="auto"/>
+    </w:pPr>
+    <w:rPr>
+      <w:lang w:val="en-US"/>
+    </w:rPr>
+  </w:style>
+  <w:style w:type="character" w:customStyle="1" w:styleId="a5">
+    <w:name w:val="Нижний колонтитул Знак"/>
+    <w:basedOn w:val="a0"/>
+    <w:link w:val="a4"/>
+    <w:uiPriority w:val="99"/>
+    <w:rsid w:val="00901FB2"/>
+    <w:rPr>
+      <w:lang w:val="en-US"/>
+    </w:rPr>
+  </w:style>
+  <w:style w:type="table" w:styleId="a6">
     <w:name w:val="Table Grid"/>
     <w:basedOn w:val="a1"/>
     <w:uiPriority w:val="39"/>
-    <w:rsid w:val="00572B09"/>
+    <w:rsid w:val="00901FB2"/>
     <w:pPr>
       <w:spacing w:after="0" w:line="240" w:lineRule="auto"/>
     </w:pPr>
+    <w:rPr>
+      <w:lang w:val="en-US"/>
+    </w:rPr>
     <w:tblPr>
       <w:tblBorders>
         <w:top w:val="single" w:sz="4" w:space="0" w:color="auto"/>

</xml_diff>